<commit_message>
Chainsaw sound effects, more animation tweaks
</commit_message>
<xml_diff>
--- a/BravoTeam-Documentation/Bravo_Hackathon_CoverSheet.docx
+++ b/BravoTeam-Documentation/Bravo_Hackathon_CoverSheet.docx
@@ -96,23 +96,13 @@
                 <w:szCs w:val="28"/>
               </w:rPr>
             </w:pPr>
-            <w:proofErr w:type="spellStart"/>
             <w:r>
               <w:rPr>
                 <w:rFonts w:ascii="Times New Roman" w:hAnsi="Times New Roman" w:cs="Times New Roman"/>
                 <w:sz w:val="28"/>
                 <w:szCs w:val="28"/>
               </w:rPr>
-              <w:t>Natasza</w:t>
-            </w:r>
-            <w:proofErr w:type="spellEnd"/>
-            <w:r>
-              <w:rPr>
-                <w:rFonts w:ascii="Times New Roman" w:hAnsi="Times New Roman" w:cs="Times New Roman"/>
-                <w:sz w:val="28"/>
-                <w:szCs w:val="28"/>
-              </w:rPr>
-              <w:t xml:space="preserve"> Nowak, 2021200</w:t>
+              <w:t>Natasza Nowak, 2021200</w:t>
             </w:r>
             <w:r>
               <w:rPr>
@@ -262,19 +252,8 @@
                 <w:sz w:val="28"/>
                 <w:szCs w:val="28"/>
               </w:rPr>
-              <w:t xml:space="preserve">Submitted </w:t>
+              <w:t>Submitted files</w:t>
             </w:r>
-            <w:proofErr w:type="gramStart"/>
-            <w:r>
-              <w:rPr>
-                <w:rFonts w:ascii="Times New Roman" w:hAnsi="Times New Roman" w:cs="Times New Roman"/>
-                <w:b/>
-                <w:sz w:val="28"/>
-                <w:szCs w:val="28"/>
-              </w:rPr>
-              <w:t>files</w:t>
-            </w:r>
-            <w:proofErr w:type="gramEnd"/>
           </w:p>
           <w:p>
             <w:pPr>
@@ -833,14 +812,17 @@
                 <w:ilvl w:val="0"/>
                 <w:numId w:val="2"/>
               </w:numPr>
-              <w:spacing w:after="0" w:line="240" w:lineRule="auto"/>
-              <w:rPr>
-                <w:rFonts w:ascii="Times New Roman" w:hAnsi="Times New Roman" w:cs="Times New Roman"/>
-                <w:sz w:val="28"/>
-                <w:szCs w:val="28"/>
-              </w:rPr>
-            </w:pPr>
-            <w:hyperlink r:id="rId12" w:history="1">
+              <w:spacing w:after="0"/>
+              <w:rPr>
+                <w:rStyle w:val="Hyperlink"/>
+                <w:rFonts w:ascii="Times New Roman" w:hAnsi="Times New Roman" w:cs="Times New Roman"/>
+                <w:color w:val="000000"/>
+                <w:sz w:val="28"/>
+                <w:szCs w:val="28"/>
+                <w:u w:val="none"/>
+              </w:rPr>
+            </w:pPr>
+            <w:hyperlink r:id="rId12" w:anchor="page=Model&amp;guid=4j90KAnU9lw" w:history="1">
               <w:r>
                 <w:rPr>
                   <w:rStyle w:val="Hyperlink"/>
@@ -849,6 +831,47 @@
                 <w:t>https://polygone.art/#page=Model&amp;guid=4j90KAnU9lw</w:t>
               </w:r>
             </w:hyperlink>
+          </w:p>
+          <w:p>
+            <w:pPr>
+              <w:pStyle w:val="ListParagraph"/>
+              <w:numPr>
+                <w:ilvl w:val="0"/>
+                <w:numId w:val="2"/>
+              </w:numPr>
+              <w:spacing w:after="0"/>
+              <w:rPr>
+                <w:rFonts w:ascii="Times New Roman" w:hAnsi="Times New Roman" w:cs="Times New Roman"/>
+                <w:sz w:val="28"/>
+                <w:szCs w:val="28"/>
+              </w:rPr>
+            </w:pPr>
+            <w:hyperlink r:id="rId13" w:history="1">
+              <w:r>
+                <w:rPr>
+                  <w:rStyle w:val="Hyperlink"/>
+                  <w:rFonts w:ascii="Times New Roman" w:hAnsi="Times New Roman" w:cs="Times New Roman"/>
+                  <w:sz w:val="28"/>
+                  <w:szCs w:val="28"/>
+                </w:rPr>
+                <w:t>https://pixabay.com/sound-effects/</w:t>
+              </w:r>
+            </w:hyperlink>
+          </w:p>
+          <w:p>
+            <w:pPr>
+              <w:pStyle w:val="ListParagraph"/>
+              <w:numPr>
+                <w:ilvl w:val="0"/>
+                <w:numId w:val="2"/>
+              </w:numPr>
+              <w:spacing w:after="0"/>
+              <w:rPr>
+                <w:rFonts w:ascii="Times New Roman" w:hAnsi="Times New Roman" w:cs="Times New Roman"/>
+                <w:sz w:val="28"/>
+                <w:szCs w:val="28"/>
+              </w:rPr>
+            </w:pPr>
           </w:p>
           <w:p>
             <w:pPr>

</xml_diff>

<commit_message>
Added invisible walls, character placements and animation timings
</commit_message>
<xml_diff>
--- a/BravoTeam-Documentation/Bravo_Hackathon_CoverSheet.docx
+++ b/BravoTeam-Documentation/Bravo_Hackathon_CoverSheet.docx
@@ -312,18 +312,8 @@
                 <w:sz w:val="28"/>
                 <w:szCs w:val="28"/>
               </w:rPr>
-              <w:t>Build:  Bravo_ _</w:t>
+              <w:t>Build:  Bravo_ _Hackathon_Build.apk</w:t>
             </w:r>
-            <w:proofErr w:type="spellStart"/>
-            <w:r>
-              <w:rPr>
-                <w:rFonts w:ascii="Times New Roman" w:hAnsi="Times New Roman" w:cs="Times New Roman"/>
-                <w:sz w:val="28"/>
-                <w:szCs w:val="28"/>
-              </w:rPr>
-              <w:t>Hackathon_Build.apk</w:t>
-            </w:r>
-            <w:proofErr w:type="spellEnd"/>
           </w:p>
           <w:p>
             <w:pPr>
@@ -668,7 +658,7 @@
                   <w:sz w:val="28"/>
                   <w:szCs w:val="28"/>
                 </w:rPr>
-                <w:t>https://assetstore.unity.com/packages/3d/vegetation/plants/exaggerated-and-unique-foliage-145037</w:t>
+                <w:t>https://github.com/microsoft/Microsoft-Rocketbox</w:t>
               </w:r>
             </w:hyperlink>
           </w:p>
@@ -687,6 +677,58 @@
               </w:rPr>
             </w:pPr>
             <w:hyperlink r:id="rId7" w:history="1">
+              <w:r>
+                <w:rPr>
+                  <w:rStyle w:val="Hyperlink"/>
+                  <w:rFonts w:ascii="Times New Roman" w:hAnsi="Times New Roman" w:cs="Times New Roman"/>
+                  <w:sz w:val="28"/>
+                  <w:szCs w:val="28"/>
+                </w:rPr>
+                <w:t>https://www.reallusion.com/character-creator/</w:t>
+              </w:r>
+            </w:hyperlink>
+          </w:p>
+          <w:p>
+            <w:pPr>
+              <w:pStyle w:val="ListParagraph"/>
+              <w:numPr>
+                <w:ilvl w:val="0"/>
+                <w:numId w:val="2"/>
+              </w:numPr>
+              <w:spacing w:after="0"/>
+              <w:rPr>
+                <w:rFonts w:ascii="Times New Roman" w:hAnsi="Times New Roman" w:cs="Times New Roman"/>
+                <w:sz w:val="28"/>
+                <w:szCs w:val="28"/>
+              </w:rPr>
+            </w:pPr>
+            <w:hyperlink r:id="rId8" w:history="1">
+              <w:r>
+                <w:rPr>
+                  <w:rStyle w:val="Hyperlink"/>
+                  <w:rFonts w:ascii="Times New Roman" w:hAnsi="Times New Roman" w:cs="Times New Roman"/>
+                  <w:sz w:val="28"/>
+                  <w:szCs w:val="28"/>
+                </w:rPr>
+                <w:t>https://assetstore.unity.com/packages/3d/vegetation/plants/exaggerated-and-unique-foliage-145037</w:t>
+              </w:r>
+            </w:hyperlink>
+          </w:p>
+          <w:p>
+            <w:pPr>
+              <w:pStyle w:val="ListParagraph"/>
+              <w:numPr>
+                <w:ilvl w:val="0"/>
+                <w:numId w:val="2"/>
+              </w:numPr>
+              <w:spacing w:after="0"/>
+              <w:rPr>
+                <w:rFonts w:ascii="Times New Roman" w:hAnsi="Times New Roman" w:cs="Times New Roman"/>
+                <w:sz w:val="28"/>
+                <w:szCs w:val="28"/>
+              </w:rPr>
+            </w:pPr>
+            <w:hyperlink r:id="rId9" w:history="1">
               <w:r>
                 <w:rPr>
                   <w:rStyle w:val="Hyperlink"/>
@@ -712,7 +754,7 @@
                 <w:szCs w:val="28"/>
               </w:rPr>
             </w:pPr>
-            <w:hyperlink r:id="rId8" w:history="1">
+            <w:hyperlink r:id="rId10" w:history="1">
               <w:r>
                 <w:rPr>
                   <w:rStyle w:val="Hyperlink"/>
@@ -738,7 +780,7 @@
                 <w:szCs w:val="28"/>
               </w:rPr>
             </w:pPr>
-            <w:hyperlink r:id="rId9" w:history="1">
+            <w:hyperlink r:id="rId11" w:history="1">
               <w:r>
                 <w:rPr>
                   <w:rStyle w:val="Hyperlink"/>
@@ -764,7 +806,7 @@
                 <w:szCs w:val="28"/>
               </w:rPr>
             </w:pPr>
-            <w:hyperlink r:id="rId10" w:history="1">
+            <w:hyperlink r:id="rId12" w:history="1">
               <w:r>
                 <w:rPr>
                   <w:rStyle w:val="Hyperlink"/>
@@ -793,7 +835,7 @@
                 <w:u w:val="none"/>
               </w:rPr>
             </w:pPr>
-            <w:hyperlink r:id="rId11" w:history="1">
+            <w:hyperlink r:id="rId13" w:history="1">
               <w:r>
                 <w:rPr>
                   <w:rStyle w:val="Hyperlink"/>
@@ -822,7 +864,7 @@
                 <w:u w:val="none"/>
               </w:rPr>
             </w:pPr>
-            <w:hyperlink r:id="rId12" w:anchor="page=Model&amp;guid=4j90KAnU9lw" w:history="1">
+            <w:hyperlink r:id="rId14" w:anchor="page=Model&amp;guid=4j90KAnU9lw" w:history="1">
               <w:r>
                 <w:rPr>
                   <w:rStyle w:val="Hyperlink"/>
@@ -846,7 +888,7 @@
                 <w:szCs w:val="28"/>
               </w:rPr>
             </w:pPr>
-            <w:hyperlink r:id="rId13" w:history="1">
+            <w:hyperlink r:id="rId15" w:history="1">
               <w:r>
                 <w:rPr>
                   <w:rStyle w:val="Hyperlink"/>

</xml_diff>

<commit_message>
Airplane animation and particle effect
</commit_message>
<xml_diff>
--- a/BravoTeam-Documentation/Bravo_Hackathon_CoverSheet.docx
+++ b/BravoTeam-Documentation/Bravo_Hackathon_CoverSheet.docx
@@ -312,18 +312,8 @@
                 <w:sz w:val="28"/>
                 <w:szCs w:val="28"/>
               </w:rPr>
-              <w:t>Build:  Bravo_ _</w:t>
+              <w:t>Build:  Bravo_ _Hackathon_Build.apk</w:t>
             </w:r>
-            <w:proofErr w:type="spellStart"/>
-            <w:r>
-              <w:rPr>
-                <w:rFonts w:ascii="Times New Roman" w:hAnsi="Times New Roman" w:cs="Times New Roman"/>
-                <w:sz w:val="28"/>
-                <w:szCs w:val="28"/>
-              </w:rPr>
-              <w:t>Hackathon_Build.apk</w:t>
-            </w:r>
-            <w:proofErr w:type="spellEnd"/>
           </w:p>
           <w:p>
             <w:pPr>
@@ -959,6 +949,58 @@
                   <w:szCs w:val="28"/>
                 </w:rPr>
                 <w:t>https://pngtree.com/so/happy-gorilla-vector</w:t>
+              </w:r>
+            </w:hyperlink>
+          </w:p>
+          <w:p>
+            <w:pPr>
+              <w:pStyle w:val="ListParagraph"/>
+              <w:numPr>
+                <w:ilvl w:val="0"/>
+                <w:numId w:val="2"/>
+              </w:numPr>
+              <w:spacing w:after="0"/>
+              <w:rPr>
+                <w:rFonts w:ascii="Times New Roman" w:hAnsi="Times New Roman" w:cs="Times New Roman"/>
+                <w:sz w:val="28"/>
+                <w:szCs w:val="28"/>
+              </w:rPr>
+            </w:pPr>
+            <w:hyperlink r:id="rId18" w:anchor="page=Model&amp;guid=8ciDd9k8wha" w:history="1">
+              <w:r>
+                <w:rPr>
+                  <w:rStyle w:val="Hyperlink"/>
+                  <w:rFonts w:ascii="Times New Roman" w:hAnsi="Times New Roman" w:cs="Times New Roman"/>
+                  <w:sz w:val="28"/>
+                  <w:szCs w:val="28"/>
+                </w:rPr>
+                <w:t>https://polygone.art/#page=Model&amp;guid=8ciDd9k8wha</w:t>
+              </w:r>
+            </w:hyperlink>
+          </w:p>
+          <w:p>
+            <w:pPr>
+              <w:pStyle w:val="ListParagraph"/>
+              <w:numPr>
+                <w:ilvl w:val="0"/>
+                <w:numId w:val="2"/>
+              </w:numPr>
+              <w:spacing w:after="0"/>
+              <w:rPr>
+                <w:rFonts w:ascii="Times New Roman" w:hAnsi="Times New Roman" w:cs="Times New Roman"/>
+                <w:sz w:val="28"/>
+                <w:szCs w:val="28"/>
+              </w:rPr>
+            </w:pPr>
+            <w:hyperlink r:id="rId19" w:history="1">
+              <w:r>
+                <w:rPr>
+                  <w:rStyle w:val="Hyperlink"/>
+                  <w:rFonts w:ascii="Times New Roman" w:hAnsi="Times New Roman" w:cs="Times New Roman"/>
+                  <w:sz w:val="28"/>
+                  <w:szCs w:val="28"/>
+                </w:rPr>
+                <w:t>https://assetstore.unity.com/packages/vfx/particles/fire-explosions/free-stylized-smoke-effects-pack-226406</w:t>
               </w:r>
             </w:hyperlink>
           </w:p>

</xml_diff>